<commit_message>
CNN: Added 3.4 and 3.5. A highlight in ch 2 contd
</commit_message>
<xml_diff>
--- a/CNN Simulations/CNN Simlulations ch 3.docx
+++ b/CNN Simulations/CNN Simlulations ch 3.docx
@@ -240,9 +240,235 @@
       </w:r>
       <w:proofErr w:type="spellStart"/>
       <w:r>
-        <w:t>wnedy_sad</w:t>
-      </w:r>
-      <w:proofErr w:type="spellEnd"/>
+        <w:t>w</w:t>
+      </w:r>
+      <w:r>
+        <w:t>en</w:t>
+      </w:r>
+      <w:r>
+        <w:t>dy_sad</w:t>
+      </w:r>
+      <w:proofErr w:type="spellEnd"/>
+    </w:p>
+    <w:p/>
+    <w:p>
+      <w:r>
+        <w:lastRenderedPageBreak/>
+        <w:t>3.4</w:t>
+      </w:r>
+    </w:p>
+    <w:p>
+      <w:r>
+        <w:t>10s: cat species</w:t>
+      </w:r>
+    </w:p>
+    <w:p>
+      <w:r>
+        <w:t>20s: identity the first 5 get activated</w:t>
+      </w:r>
+    </w:p>
+    <w:p>
+      <w:r>
+        <w:t>30s : identity all goes down, activates: size small, toy string, food grass, 1</w:t>
+      </w:r>
+      <w:r>
+        <w:rPr>
+          <w:vertAlign w:val="superscript"/>
+        </w:rPr>
+        <w:t>st</w:t>
+      </w:r>
+      <w:r>
+        <w:t xml:space="preserve"> 5 names</w:t>
+      </w:r>
+    </w:p>
+    <w:p>
+      <w:r>
+        <w:t>34s: identities and names 1</w:t>
+      </w:r>
+      <w:r>
+        <w:rPr>
+          <w:vertAlign w:val="superscript"/>
+        </w:rPr>
+        <w:t>st</w:t>
+      </w:r>
+      <w:r>
+        <w:t xml:space="preserve"> and 3</w:t>
+      </w:r>
+      <w:r>
+        <w:rPr>
+          <w:vertAlign w:val="superscript"/>
+        </w:rPr>
+        <w:t>rd</w:t>
+      </w:r>
+      <w:r>
+        <w:t>, colour orange</w:t>
+      </w:r>
+    </w:p>
+    <w:p/>
+    <w:p>
+      <w:r>
+        <w:t xml:space="preserve">The cats subset of </w:t>
+      </w:r>
+      <w:proofErr w:type="spellStart"/>
+      <w:r>
+        <w:t>morris</w:t>
+      </w:r>
+      <w:proofErr w:type="spellEnd"/>
+      <w:r>
+        <w:t xml:space="preserve"> and Sylvester were activated because they have all the features that are most common in the cats dataset such as string for toy, grass for food and small in size. So this subset portrays the most common cats. Another feature that launces similar activations is the input pattern set to size small, saying that cats are typically smaller than dogs.</w:t>
+      </w:r>
+    </w:p>
+    <w:p/>
+    <w:p>
+      <w:r>
+        <w:t>3.5</w:t>
+      </w:r>
+    </w:p>
+    <w:p>
+      <w:r>
+        <w:t>Levels of noise</w:t>
+      </w:r>
+    </w:p>
+    <w:p>
+      <w:r>
+        <w:t xml:space="preserve">0 – Both </w:t>
+      </w:r>
+      <w:r>
+        <w:t>interpretations</w:t>
+      </w:r>
+      <w:r>
+        <w:t xml:space="preserve"> are </w:t>
+      </w:r>
+      <w:proofErr w:type="spellStart"/>
+      <w:r>
+        <w:t>slighty</w:t>
+      </w:r>
+      <w:proofErr w:type="spellEnd"/>
+      <w:r>
+        <w:t xml:space="preserve"> activated</w:t>
+      </w:r>
+      <w:r>
+        <w:rPr>
+          <w:highlight w:val="yellow"/>
+        </w:rPr>
+        <w:t>(mention why)</w:t>
+      </w:r>
+    </w:p>
+    <w:p>
+      <w:pPr>
+        <w:pStyle w:val="ListParagraph"/>
+        <w:numPr>
+          <w:ilvl w:val="1"/>
+          <w:numId w:val="1"/>
+        </w:numPr>
+      </w:pPr>
+      <w:r>
+        <w:t xml:space="preserve">– The activations fluctuate in a mix of cubes from both </w:t>
+      </w:r>
+      <w:r>
+        <w:t xml:space="preserve">interpretations </w:t>
+      </w:r>
+      <w:r>
+        <w:t xml:space="preserve">until it settles with activating the left cube </w:t>
+      </w:r>
+      <w:r>
+        <w:t>interpretation</w:t>
+      </w:r>
+    </w:p>
+    <w:p>
+      <w:pPr>
+        <w:pStyle w:val="ListParagraph"/>
+        <w:numPr>
+          <w:ilvl w:val="1"/>
+          <w:numId w:val="2"/>
+        </w:numPr>
+      </w:pPr>
+      <w:r>
+        <w:t>–</w:t>
+      </w:r>
+      <w:r>
+        <w:t xml:space="preserve">the units on the left cube only activate very weakly and go down. </w:t>
+      </w:r>
+      <w:r>
+        <w:t xml:space="preserve"> the right cube gets more active</w:t>
+      </w:r>
+      <w:r>
+        <w:t xml:space="preserve"> immediately</w:t>
+      </w:r>
+    </w:p>
+    <w:p>
+      <w:pPr>
+        <w:pStyle w:val="ListParagraph"/>
+        <w:numPr>
+          <w:ilvl w:val="1"/>
+          <w:numId w:val="4"/>
+        </w:numPr>
+        <w:rPr>
+          <w:highlight w:val="yellow"/>
+        </w:rPr>
+      </w:pPr>
+      <w:r>
+        <w:t xml:space="preserve">the units on the </w:t>
+      </w:r>
+      <w:r>
+        <w:t>right</w:t>
+      </w:r>
+      <w:r>
+        <w:t xml:space="preserve"> cube only activate weakly and go down.  the </w:t>
+      </w:r>
+      <w:r>
+        <w:t>left</w:t>
+      </w:r>
+      <w:r>
+        <w:t xml:space="preserve"> cube gets more active </w:t>
+      </w:r>
+      <w:r>
+        <w:t>after a short while</w:t>
+      </w:r>
+      <w:r>
+        <w:rPr>
+          <w:highlight w:val="yellow"/>
+        </w:rPr>
+        <w:t>(mention why for the noises)</w:t>
+      </w:r>
+    </w:p>
+    <w:p/>
+    <w:p>
+      <w:r>
+        <w:t>We can observe that without any noise, it’s not possible to determine which interpretation should be active. However keeping the noise as minimal as possible(near to but not zero) quickens the process of determining which cube interpretation is fired</w:t>
+      </w:r>
+    </w:p>
+    <w:p>
+      <w:pPr>
+        <w:pStyle w:val="ListParagraph"/>
+        <w:ind w:left="570"/>
+      </w:pPr>
+    </w:p>
+    <w:p/>
+    <w:p>
+      <w:r>
+        <w:t>3.6</w:t>
+      </w:r>
+    </w:p>
+    <w:p>
+      <w:r>
+        <w:t>3.7</w:t>
+      </w:r>
+    </w:p>
+    <w:p>
+      <w:r>
+        <w:t>3.8</w:t>
+      </w:r>
+    </w:p>
+    <w:p>
+      <w:r>
+        <w:t>Question 1</w:t>
+      </w:r>
+    </w:p>
+    <w:p>
+      <w:r>
+        <w:t>Question 2</w:t>
+      </w:r>
     </w:p>
     <w:p/>
     <w:p/>
@@ -256,6 +482,471 @@
     </w:sectPr>
   </w:body>
 </w:document>
+</file>
+
+<file path=word/numbering.xml><?xml version="1.0" encoding="utf-8"?>
+<w:numbering xmlns:wpc="http://schemas.microsoft.com/office/word/2010/wordprocessingCanvas" xmlns:cx="http://schemas.microsoft.com/office/drawing/2014/chartex" xmlns:cx1="http://schemas.microsoft.com/office/drawing/2015/9/8/chartex" xmlns:cx2="http://schemas.microsoft.com/office/drawing/2015/10/21/chartex" xmlns:cx3="http://schemas.microsoft.com/office/drawing/2016/5/9/chartex" xmlns:cx4="http://schemas.microsoft.com/office/drawing/2016/5/10/chartex" xmlns:cx5="http://schemas.microsoft.com/office/drawing/2016/5/11/chartex" xmlns:cx6="http://schemas.microsoft.com/office/drawing/2016/5/12/chartex" xmlns:cx7="http://schemas.microsoft.com/office/drawing/2016/5/13/chartex" xmlns:cx8="http://schemas.microsoft.com/office/drawing/2016/5/14/chartex" xmlns:mc="http://schemas.openxmlformats.org/markup-compatibility/2006" xmlns:aink="http://schemas.microsoft.com/office/drawing/2016/ink" xmlns:am3d="http://schemas.microsoft.com/office/drawing/2017/model3d" xmlns:o="urn:schemas-microsoft-com:office:office" xmlns:oel="http://schemas.microsoft.com/office/2019/extlst" xmlns:r="http://schemas.openxmlformats.org/officeDocument/2006/relationships" xmlns:m="http://schemas.openxmlformats.org/officeDocument/2006/math" xmlns:v="urn:schemas-microsoft-com:vml" xmlns:wp14="http://schemas.microsoft.com/office/word/2010/wordprocessingDrawing" xmlns:wp="http://schemas.openxmlformats.org/drawingml/2006/wordprocessingDrawing" xmlns:w10="urn:schemas-microsoft-com:office:word" xmlns:w="http://schemas.openxmlformats.org/wordprocessingml/2006/main" xmlns:w14="http://schemas.microsoft.com/office/word/2010/wordml" xmlns:w15="http://schemas.microsoft.com/office/word/2012/wordml" xmlns:w16cex="http://schemas.microsoft.com/office/word/2018/wordml/cex" xmlns:w16cid="http://schemas.microsoft.com/office/word/2016/wordml/cid" xmlns:w16="http://schemas.microsoft.com/office/word/2018/wordml" xmlns:w16sdtdh="http://schemas.microsoft.com/office/word/2020/wordml/sdtdatahash" xmlns:w16se="http://schemas.microsoft.com/office/word/2015/wordml/symex" xmlns:wpg="http://schemas.microsoft.com/office/word/2010/wordprocessingGroup" xmlns:wpi="http://schemas.microsoft.com/office/word/2010/wordprocessingInk" xmlns:wne="http://schemas.microsoft.com/office/word/2006/wordml" xmlns:wps="http://schemas.microsoft.com/office/word/2010/wordprocessingShape" mc:Ignorable="w14 w15 w16se w16cid w16 w16cex w16sdtdh wp14">
+  <w:abstractNum w:abstractNumId="0" w15:restartNumberingAfterBreak="0">
+    <w:nsid w:val="43A55218"/>
+    <w:multiLevelType w:val="multilevel"/>
+    <w:tmpl w:val="409C02F2"/>
+    <w:lvl w:ilvl="0">
+      <w:numFmt w:val="decimal"/>
+      <w:lvlText w:val="%1"/>
+      <w:lvlJc w:val="left"/>
+      <w:pPr>
+        <w:ind w:left="570" w:hanging="570"/>
+      </w:pPr>
+      <w:rPr>
+        <w:rFonts w:hint="default"/>
+      </w:rPr>
+    </w:lvl>
+    <w:lvl w:ilvl="1">
+      <w:start w:val="1"/>
+      <w:numFmt w:val="decimalZero"/>
+      <w:lvlText w:val="%1.%2"/>
+      <w:lvlJc w:val="left"/>
+      <w:pPr>
+        <w:ind w:left="570" w:hanging="570"/>
+      </w:pPr>
+      <w:rPr>
+        <w:rFonts w:hint="default"/>
+      </w:rPr>
+    </w:lvl>
+    <w:lvl w:ilvl="2">
+      <w:start w:val="1"/>
+      <w:numFmt w:val="decimal"/>
+      <w:lvlText w:val="%1.%2.%3"/>
+      <w:lvlJc w:val="left"/>
+      <w:pPr>
+        <w:ind w:left="720" w:hanging="720"/>
+      </w:pPr>
+      <w:rPr>
+        <w:rFonts w:hint="default"/>
+      </w:rPr>
+    </w:lvl>
+    <w:lvl w:ilvl="3">
+      <w:start w:val="1"/>
+      <w:numFmt w:val="decimal"/>
+      <w:lvlText w:val="%1.%2.%3.%4"/>
+      <w:lvlJc w:val="left"/>
+      <w:pPr>
+        <w:ind w:left="720" w:hanging="720"/>
+      </w:pPr>
+      <w:rPr>
+        <w:rFonts w:hint="default"/>
+      </w:rPr>
+    </w:lvl>
+    <w:lvl w:ilvl="4">
+      <w:start w:val="1"/>
+      <w:numFmt w:val="decimal"/>
+      <w:lvlText w:val="%1.%2.%3.%4.%5"/>
+      <w:lvlJc w:val="left"/>
+      <w:pPr>
+        <w:ind w:left="1080" w:hanging="1080"/>
+      </w:pPr>
+      <w:rPr>
+        <w:rFonts w:hint="default"/>
+      </w:rPr>
+    </w:lvl>
+    <w:lvl w:ilvl="5">
+      <w:start w:val="1"/>
+      <w:numFmt w:val="decimal"/>
+      <w:lvlText w:val="%1.%2.%3.%4.%5.%6"/>
+      <w:lvlJc w:val="left"/>
+      <w:pPr>
+        <w:ind w:left="1080" w:hanging="1080"/>
+      </w:pPr>
+      <w:rPr>
+        <w:rFonts w:hint="default"/>
+      </w:rPr>
+    </w:lvl>
+    <w:lvl w:ilvl="6">
+      <w:start w:val="1"/>
+      <w:numFmt w:val="decimal"/>
+      <w:lvlText w:val="%1.%2.%3.%4.%5.%6.%7"/>
+      <w:lvlJc w:val="left"/>
+      <w:pPr>
+        <w:ind w:left="1440" w:hanging="1440"/>
+      </w:pPr>
+      <w:rPr>
+        <w:rFonts w:hint="default"/>
+      </w:rPr>
+    </w:lvl>
+    <w:lvl w:ilvl="7">
+      <w:start w:val="1"/>
+      <w:numFmt w:val="decimal"/>
+      <w:lvlText w:val="%1.%2.%3.%4.%5.%6.%7.%8"/>
+      <w:lvlJc w:val="left"/>
+      <w:pPr>
+        <w:ind w:left="1440" w:hanging="1440"/>
+      </w:pPr>
+      <w:rPr>
+        <w:rFonts w:hint="default"/>
+      </w:rPr>
+    </w:lvl>
+    <w:lvl w:ilvl="8">
+      <w:start w:val="1"/>
+      <w:numFmt w:val="decimal"/>
+      <w:lvlText w:val="%1.%2.%3.%4.%5.%6.%7.%8.%9"/>
+      <w:lvlJc w:val="left"/>
+      <w:pPr>
+        <w:ind w:left="1440" w:hanging="1440"/>
+      </w:pPr>
+      <w:rPr>
+        <w:rFonts w:hint="default"/>
+      </w:rPr>
+    </w:lvl>
+  </w:abstractNum>
+  <w:abstractNum w:abstractNumId="1" w15:restartNumberingAfterBreak="0">
+    <w:nsid w:val="569718FE"/>
+    <w:multiLevelType w:val="multilevel"/>
+    <w:tmpl w:val="F588F584"/>
+    <w:lvl w:ilvl="0">
+      <w:numFmt w:val="decimal"/>
+      <w:lvlText w:val="%1."/>
+      <w:lvlJc w:val="left"/>
+      <w:pPr>
+        <w:ind w:left="645" w:hanging="645"/>
+      </w:pPr>
+      <w:rPr>
+        <w:rFonts w:hint="default"/>
+      </w:rPr>
+    </w:lvl>
+    <w:lvl w:ilvl="1">
+      <w:start w:val="1"/>
+      <w:numFmt w:val="decimalZero"/>
+      <w:lvlText w:val="%1.%2-"/>
+      <w:lvlJc w:val="left"/>
+      <w:pPr>
+        <w:ind w:left="645" w:hanging="645"/>
+      </w:pPr>
+      <w:rPr>
+        <w:rFonts w:hint="default"/>
+      </w:rPr>
+    </w:lvl>
+    <w:lvl w:ilvl="2">
+      <w:start w:val="1"/>
+      <w:numFmt w:val="decimal"/>
+      <w:lvlText w:val="%1.%2-%3."/>
+      <w:lvlJc w:val="left"/>
+      <w:pPr>
+        <w:ind w:left="720" w:hanging="720"/>
+      </w:pPr>
+      <w:rPr>
+        <w:rFonts w:hint="default"/>
+      </w:rPr>
+    </w:lvl>
+    <w:lvl w:ilvl="3">
+      <w:start w:val="1"/>
+      <w:numFmt w:val="decimal"/>
+      <w:lvlText w:val="%1.%2-%3.%4."/>
+      <w:lvlJc w:val="left"/>
+      <w:pPr>
+        <w:ind w:left="720" w:hanging="720"/>
+      </w:pPr>
+      <w:rPr>
+        <w:rFonts w:hint="default"/>
+      </w:rPr>
+    </w:lvl>
+    <w:lvl w:ilvl="4">
+      <w:start w:val="1"/>
+      <w:numFmt w:val="decimal"/>
+      <w:lvlText w:val="%1.%2-%3.%4.%5."/>
+      <w:lvlJc w:val="left"/>
+      <w:pPr>
+        <w:ind w:left="1080" w:hanging="1080"/>
+      </w:pPr>
+      <w:rPr>
+        <w:rFonts w:hint="default"/>
+      </w:rPr>
+    </w:lvl>
+    <w:lvl w:ilvl="5">
+      <w:start w:val="1"/>
+      <w:numFmt w:val="decimal"/>
+      <w:lvlText w:val="%1.%2-%3.%4.%5.%6."/>
+      <w:lvlJc w:val="left"/>
+      <w:pPr>
+        <w:ind w:left="1080" w:hanging="1080"/>
+      </w:pPr>
+      <w:rPr>
+        <w:rFonts w:hint="default"/>
+      </w:rPr>
+    </w:lvl>
+    <w:lvl w:ilvl="6">
+      <w:start w:val="1"/>
+      <w:numFmt w:val="decimal"/>
+      <w:lvlText w:val="%1.%2-%3.%4.%5.%6.%7."/>
+      <w:lvlJc w:val="left"/>
+      <w:pPr>
+        <w:ind w:left="1440" w:hanging="1440"/>
+      </w:pPr>
+      <w:rPr>
+        <w:rFonts w:hint="default"/>
+      </w:rPr>
+    </w:lvl>
+    <w:lvl w:ilvl="7">
+      <w:start w:val="1"/>
+      <w:numFmt w:val="decimal"/>
+      <w:lvlText w:val="%1.%2-%3.%4.%5.%6.%7.%8."/>
+      <w:lvlJc w:val="left"/>
+      <w:pPr>
+        <w:ind w:left="1440" w:hanging="1440"/>
+      </w:pPr>
+      <w:rPr>
+        <w:rFonts w:hint="default"/>
+      </w:rPr>
+    </w:lvl>
+    <w:lvl w:ilvl="8">
+      <w:start w:val="1"/>
+      <w:numFmt w:val="decimal"/>
+      <w:lvlText w:val="%1.%2-%3.%4.%5.%6.%7.%8.%9."/>
+      <w:lvlJc w:val="left"/>
+      <w:pPr>
+        <w:ind w:left="1800" w:hanging="1800"/>
+      </w:pPr>
+      <w:rPr>
+        <w:rFonts w:hint="default"/>
+      </w:rPr>
+    </w:lvl>
+  </w:abstractNum>
+  <w:abstractNum w:abstractNumId="2" w15:restartNumberingAfterBreak="0">
+    <w:nsid w:val="5FF46810"/>
+    <w:multiLevelType w:val="multilevel"/>
+    <w:tmpl w:val="F2E6E31C"/>
+    <w:lvl w:ilvl="0">
+      <w:numFmt w:val="decimal"/>
+      <w:lvlText w:val="%1"/>
+      <w:lvlJc w:val="left"/>
+      <w:pPr>
+        <w:ind w:left="450" w:hanging="450"/>
+      </w:pPr>
+      <w:rPr>
+        <w:rFonts w:hint="default"/>
+      </w:rPr>
+    </w:lvl>
+    <w:lvl w:ilvl="1">
+      <w:start w:val="1"/>
+      <w:numFmt w:val="decimalZero"/>
+      <w:lvlText w:val="%1.%2"/>
+      <w:lvlJc w:val="left"/>
+      <w:pPr>
+        <w:ind w:left="450" w:hanging="450"/>
+      </w:pPr>
+      <w:rPr>
+        <w:rFonts w:hint="default"/>
+      </w:rPr>
+    </w:lvl>
+    <w:lvl w:ilvl="2">
+      <w:start w:val="1"/>
+      <w:numFmt w:val="decimal"/>
+      <w:lvlText w:val="%1.%2.%3"/>
+      <w:lvlJc w:val="left"/>
+      <w:pPr>
+        <w:ind w:left="720" w:hanging="720"/>
+      </w:pPr>
+      <w:rPr>
+        <w:rFonts w:hint="default"/>
+      </w:rPr>
+    </w:lvl>
+    <w:lvl w:ilvl="3">
+      <w:start w:val="1"/>
+      <w:numFmt w:val="decimal"/>
+      <w:lvlText w:val="%1.%2.%3.%4"/>
+      <w:lvlJc w:val="left"/>
+      <w:pPr>
+        <w:ind w:left="720" w:hanging="720"/>
+      </w:pPr>
+      <w:rPr>
+        <w:rFonts w:hint="default"/>
+      </w:rPr>
+    </w:lvl>
+    <w:lvl w:ilvl="4">
+      <w:start w:val="1"/>
+      <w:numFmt w:val="decimal"/>
+      <w:lvlText w:val="%1.%2.%3.%4.%5"/>
+      <w:lvlJc w:val="left"/>
+      <w:pPr>
+        <w:ind w:left="1080" w:hanging="1080"/>
+      </w:pPr>
+      <w:rPr>
+        <w:rFonts w:hint="default"/>
+      </w:rPr>
+    </w:lvl>
+    <w:lvl w:ilvl="5">
+      <w:start w:val="1"/>
+      <w:numFmt w:val="decimal"/>
+      <w:lvlText w:val="%1.%2.%3.%4.%5.%6"/>
+      <w:lvlJc w:val="left"/>
+      <w:pPr>
+        <w:ind w:left="1080" w:hanging="1080"/>
+      </w:pPr>
+      <w:rPr>
+        <w:rFonts w:hint="default"/>
+      </w:rPr>
+    </w:lvl>
+    <w:lvl w:ilvl="6">
+      <w:start w:val="1"/>
+      <w:numFmt w:val="decimal"/>
+      <w:lvlText w:val="%1.%2.%3.%4.%5.%6.%7"/>
+      <w:lvlJc w:val="left"/>
+      <w:pPr>
+        <w:ind w:left="1440" w:hanging="1440"/>
+      </w:pPr>
+      <w:rPr>
+        <w:rFonts w:hint="default"/>
+      </w:rPr>
+    </w:lvl>
+    <w:lvl w:ilvl="7">
+      <w:start w:val="1"/>
+      <w:numFmt w:val="decimal"/>
+      <w:lvlText w:val="%1.%2.%3.%4.%5.%6.%7.%8"/>
+      <w:lvlJc w:val="left"/>
+      <w:pPr>
+        <w:ind w:left="1440" w:hanging="1440"/>
+      </w:pPr>
+      <w:rPr>
+        <w:rFonts w:hint="default"/>
+      </w:rPr>
+    </w:lvl>
+    <w:lvl w:ilvl="8">
+      <w:start w:val="1"/>
+      <w:numFmt w:val="decimal"/>
+      <w:lvlText w:val="%1.%2.%3.%4.%5.%6.%7.%8.%9"/>
+      <w:lvlJc w:val="left"/>
+      <w:pPr>
+        <w:ind w:left="1440" w:hanging="1440"/>
+      </w:pPr>
+      <w:rPr>
+        <w:rFonts w:hint="default"/>
+      </w:rPr>
+    </w:lvl>
+  </w:abstractNum>
+  <w:abstractNum w:abstractNumId="3" w15:restartNumberingAfterBreak="0">
+    <w:nsid w:val="6ADD6658"/>
+    <w:multiLevelType w:val="multilevel"/>
+    <w:tmpl w:val="31F27916"/>
+    <w:lvl w:ilvl="0">
+      <w:numFmt w:val="decimal"/>
+      <w:lvlText w:val="%1"/>
+      <w:lvlJc w:val="left"/>
+      <w:pPr>
+        <w:ind w:left="360" w:hanging="360"/>
+      </w:pPr>
+      <w:rPr>
+        <w:rFonts w:hint="default"/>
+      </w:rPr>
+    </w:lvl>
+    <w:lvl w:ilvl="1">
+      <w:start w:val="1"/>
+      <w:numFmt w:val="decimal"/>
+      <w:lvlText w:val="%1.%2"/>
+      <w:lvlJc w:val="left"/>
+      <w:pPr>
+        <w:ind w:left="360" w:hanging="360"/>
+      </w:pPr>
+      <w:rPr>
+        <w:rFonts w:hint="default"/>
+      </w:rPr>
+    </w:lvl>
+    <w:lvl w:ilvl="2">
+      <w:start w:val="1"/>
+      <w:numFmt w:val="decimal"/>
+      <w:lvlText w:val="%1.%2.%3"/>
+      <w:lvlJc w:val="left"/>
+      <w:pPr>
+        <w:ind w:left="720" w:hanging="720"/>
+      </w:pPr>
+      <w:rPr>
+        <w:rFonts w:hint="default"/>
+      </w:rPr>
+    </w:lvl>
+    <w:lvl w:ilvl="3">
+      <w:start w:val="1"/>
+      <w:numFmt w:val="decimal"/>
+      <w:lvlText w:val="%1.%2.%3.%4"/>
+      <w:lvlJc w:val="left"/>
+      <w:pPr>
+        <w:ind w:left="720" w:hanging="720"/>
+      </w:pPr>
+      <w:rPr>
+        <w:rFonts w:hint="default"/>
+      </w:rPr>
+    </w:lvl>
+    <w:lvl w:ilvl="4">
+      <w:start w:val="1"/>
+      <w:numFmt w:val="decimal"/>
+      <w:lvlText w:val="%1.%2.%3.%4.%5"/>
+      <w:lvlJc w:val="left"/>
+      <w:pPr>
+        <w:ind w:left="1080" w:hanging="1080"/>
+      </w:pPr>
+      <w:rPr>
+        <w:rFonts w:hint="default"/>
+      </w:rPr>
+    </w:lvl>
+    <w:lvl w:ilvl="5">
+      <w:start w:val="1"/>
+      <w:numFmt w:val="decimal"/>
+      <w:lvlText w:val="%1.%2.%3.%4.%5.%6"/>
+      <w:lvlJc w:val="left"/>
+      <w:pPr>
+        <w:ind w:left="1080" w:hanging="1080"/>
+      </w:pPr>
+      <w:rPr>
+        <w:rFonts w:hint="default"/>
+      </w:rPr>
+    </w:lvl>
+    <w:lvl w:ilvl="6">
+      <w:start w:val="1"/>
+      <w:numFmt w:val="decimal"/>
+      <w:lvlText w:val="%1.%2.%3.%4.%5.%6.%7"/>
+      <w:lvlJc w:val="left"/>
+      <w:pPr>
+        <w:ind w:left="1440" w:hanging="1440"/>
+      </w:pPr>
+      <w:rPr>
+        <w:rFonts w:hint="default"/>
+      </w:rPr>
+    </w:lvl>
+    <w:lvl w:ilvl="7">
+      <w:start w:val="1"/>
+      <w:numFmt w:val="decimal"/>
+      <w:lvlText w:val="%1.%2.%3.%4.%5.%6.%7.%8"/>
+      <w:lvlJc w:val="left"/>
+      <w:pPr>
+        <w:ind w:left="1440" w:hanging="1440"/>
+      </w:pPr>
+      <w:rPr>
+        <w:rFonts w:hint="default"/>
+      </w:rPr>
+    </w:lvl>
+    <w:lvl w:ilvl="8">
+      <w:start w:val="1"/>
+      <w:numFmt w:val="decimal"/>
+      <w:lvlText w:val="%1.%2.%3.%4.%5.%6.%7.%8.%9"/>
+      <w:lvlJc w:val="left"/>
+      <w:pPr>
+        <w:ind w:left="1440" w:hanging="1440"/>
+      </w:pPr>
+      <w:rPr>
+        <w:rFonts w:hint="default"/>
+      </w:rPr>
+    </w:lvl>
+  </w:abstractNum>
+  <w:num w:numId="1" w16cid:durableId="1315068330">
+    <w:abstractNumId w:val="3"/>
+  </w:num>
+  <w:num w:numId="2" w16cid:durableId="922910498">
+    <w:abstractNumId w:val="2"/>
+  </w:num>
+  <w:num w:numId="3" w16cid:durableId="497228969">
+    <w:abstractNumId w:val="0"/>
+  </w:num>
+  <w:num w:numId="4" w16cid:durableId="682361586">
+    <w:abstractNumId w:val="1"/>
+  </w:num>
+</w:numbering>
 </file>
 
 <file path=word/styles.xml><?xml version="1.0" encoding="utf-8"?>
@@ -686,6 +1377,17 @@
     <w:semiHidden/>
     <w:unhideWhenUsed/>
   </w:style>
+  <w:style w:type="paragraph" w:styleId="ListParagraph">
+    <w:name w:val="List Paragraph"/>
+    <w:basedOn w:val="Normal"/>
+    <w:uiPriority w:val="34"/>
+    <w:qFormat/>
+    <w:rsid w:val="00767DB5"/>
+    <w:pPr>
+      <w:ind w:left="720"/>
+      <w:contextualSpacing/>
+    </w:pPr>
+  </w:style>
 </w:styles>
 </file>
 

</xml_diff>